<commit_message>
update later of end course
</commit_message>
<xml_diff>
--- a/Notas Ml analisis predictivo.docx
+++ b/Notas Ml analisis predictivo.docx
@@ -171,7 +171,7 @@
     </w:p>
     <w:p>
       <w:pPr>
-        <w:pStyle w:val="Prrafodelista"/>
+        <w:pStyle w:val="ListParagraph"/>
         <w:numPr>
           <w:ilvl w:val="0"/>
           <w:numId w:val="1"/>
@@ -189,7 +189,7 @@
     </w:p>
     <w:p>
       <w:pPr>
-        <w:pStyle w:val="Prrafodelista"/>
+        <w:pStyle w:val="ListParagraph"/>
         <w:numPr>
           <w:ilvl w:val="0"/>
           <w:numId w:val="1"/>
@@ -207,7 +207,7 @@
     </w:p>
     <w:p>
       <w:pPr>
-        <w:pStyle w:val="Prrafodelista"/>
+        <w:pStyle w:val="ListParagraph"/>
         <w:numPr>
           <w:ilvl w:val="0"/>
           <w:numId w:val="1"/>
@@ -245,7 +245,7 @@
     </w:p>
     <w:p>
       <w:pPr>
-        <w:pStyle w:val="Prrafodelista"/>
+        <w:pStyle w:val="ListParagraph"/>
         <w:numPr>
           <w:ilvl w:val="0"/>
           <w:numId w:val="1"/>
@@ -263,7 +263,7 @@
     </w:p>
     <w:p>
       <w:pPr>
-        <w:pStyle w:val="Prrafodelista"/>
+        <w:pStyle w:val="ListParagraph"/>
         <w:numPr>
           <w:ilvl w:val="0"/>
           <w:numId w:val="1"/>
@@ -281,7 +281,7 @@
     </w:p>
     <w:p>
       <w:pPr>
-        <w:pStyle w:val="Prrafodelista"/>
+        <w:pStyle w:val="ListParagraph"/>
         <w:numPr>
           <w:ilvl w:val="0"/>
           <w:numId w:val="1"/>
@@ -299,7 +299,7 @@
     </w:p>
     <w:p>
       <w:pPr>
-        <w:pStyle w:val="Prrafodelista"/>
+        <w:pStyle w:val="ListParagraph"/>
         <w:numPr>
           <w:ilvl w:val="0"/>
           <w:numId w:val="1"/>
@@ -506,18 +506,7 @@
           <w:color w:val="273B47"/>
           <w:lang w:eastAsia="es-CO"/>
         </w:rPr>
-        <w:t>TPUv</w:t>
-      </w:r>
-      <w:proofErr w:type="gramStart"/>
-      <w:r>
-        <w:rPr>
-          <w:rFonts w:ascii="Courier New" w:eastAsia="Times New Roman" w:hAnsi="Courier New" w:cs="Courier New"/>
-          <w:b/>
-          <w:bCs/>
-          <w:color w:val="273B47"/>
-          <w:lang w:eastAsia="es-CO"/>
-        </w:rPr>
-        <w:t>2</w:t>
+        <w:t>TPUv2</w:t>
       </w:r>
       <w:r>
         <w:rPr>
@@ -527,7 +516,6 @@
         </w:rPr>
         <w:t> :</w:t>
       </w:r>
-      <w:proofErr w:type="gramEnd"/>
     </w:p>
     <w:p>
       <w:pPr>
@@ -988,27 +976,13 @@
         <w:rPr>
           <w:rFonts w:ascii="Courier New" w:hAnsi="Courier New" w:cs="Courier New"/>
         </w:rPr>
-        <w:t xml:space="preserve"> Te permite identificar etiquetas. Si le da la foto de un animal te puede decir si es un mamífero, una mascota, salvaje. También ayuda para hacer detección óptica de caracteres, como darle la imagen de un recibo y extraer el texto necesario. Para Detección de Logos, Detección de puntos de </w:t>
-      </w:r>
-      <w:proofErr w:type="gramStart"/>
-      <w:r>
-        <w:rPr>
-          <w:rFonts w:ascii="Courier New" w:hAnsi="Courier New" w:cs="Courier New"/>
-        </w:rPr>
-        <w:t>interés</w:t>
-      </w:r>
-      <w:r>
-        <w:rPr>
-          <w:rFonts w:ascii="Courier New" w:hAnsi="Courier New" w:cs="Courier New"/>
-        </w:rPr>
-        <w:t>(</w:t>
-      </w:r>
-      <w:proofErr w:type="gramEnd"/>
-      <w:r>
-        <w:rPr>
-          <w:rFonts w:ascii="Courier New" w:hAnsi="Courier New" w:cs="Courier New"/>
-        </w:rPr>
-        <w:t xml:space="preserve">identificar el Golden </w:t>
+        <w:t xml:space="preserve"> Te permite identificar etiquetas. Si le da la foto de un animal te puede decir si es un mamífero, una mascota, salvaje. También ayuda para hacer detección óptica de caracteres, como darle la imagen de un recibo y extraer el texto necesario. Para Detección de Logos, Detección de puntos de interés</w:t>
+      </w:r>
+      <w:r>
+        <w:rPr>
+          <w:rFonts w:ascii="Courier New" w:hAnsi="Courier New" w:cs="Courier New"/>
+        </w:rPr>
+        <w:t xml:space="preserve">(identificar el Golden </w:t>
       </w:r>
       <w:proofErr w:type="spellStart"/>
       <w:r>
@@ -1161,21 +1135,7 @@
         <w:rPr>
           <w:rFonts w:ascii="Courier New" w:hAnsi="Courier New" w:cs="Courier New"/>
         </w:rPr>
-        <w:t xml:space="preserve">La empresa tiene una librería inmensa de </w:t>
-      </w:r>
-      <w:proofErr w:type="gramStart"/>
-      <w:r>
-        <w:rPr>
-          <w:rFonts w:ascii="Courier New" w:hAnsi="Courier New" w:cs="Courier New"/>
-        </w:rPr>
-        <w:t>memes(</w:t>
-      </w:r>
-      <w:proofErr w:type="gramEnd"/>
-      <w:r>
-        <w:rPr>
-          <w:rFonts w:ascii="Courier New" w:hAnsi="Courier New" w:cs="Courier New"/>
-        </w:rPr>
-        <w:t>más de 50 millones)</w:t>
+        <w:t>La empresa tiene una librería inmensa de memes(más de 50 millones)</w:t>
       </w:r>
     </w:p>
     <w:p>
@@ -1217,7 +1177,7 @@
     </w:p>
     <w:p>
       <w:pPr>
-        <w:pStyle w:val="Prrafodelista"/>
+        <w:pStyle w:val="ListParagraph"/>
         <w:numPr>
           <w:ilvl w:val="1"/>
           <w:numId w:val="2"/>
@@ -1235,7 +1195,7 @@
     </w:p>
     <w:p>
       <w:pPr>
-        <w:pStyle w:val="Prrafodelista"/>
+        <w:pStyle w:val="ListParagraph"/>
         <w:numPr>
           <w:ilvl w:val="1"/>
           <w:numId w:val="2"/>
@@ -1303,35 +1263,7 @@
         <w:rPr>
           <w:rFonts w:ascii="Courier New" w:hAnsi="Courier New" w:cs="Courier New"/>
         </w:rPr>
-        <w:t xml:space="preserve">: </w:t>
-      </w:r>
-      <w:proofErr w:type="spellStart"/>
-      <w:r>
-        <w:rPr>
-          <w:rFonts w:ascii="Courier New" w:hAnsi="Courier New" w:cs="Courier New"/>
-        </w:rPr>
-        <w:t>framework</w:t>
-      </w:r>
-      <w:proofErr w:type="spellEnd"/>
-      <w:r>
-        <w:rPr>
-          <w:rFonts w:ascii="Courier New" w:hAnsi="Courier New" w:cs="Courier New"/>
-        </w:rPr>
-        <w:t xml:space="preserve"> para generar </w:t>
-      </w:r>
-      <w:proofErr w:type="gramStart"/>
-      <w:r>
-        <w:rPr>
-          <w:rFonts w:ascii="Courier New" w:hAnsi="Courier New" w:cs="Courier New"/>
-        </w:rPr>
-        <w:t>single</w:t>
-      </w:r>
-      <w:proofErr w:type="gramEnd"/>
-      <w:r>
-        <w:rPr>
-          <w:rFonts w:ascii="Courier New" w:hAnsi="Courier New" w:cs="Courier New"/>
-        </w:rPr>
-        <w:t xml:space="preserve"> page apps </w:t>
+        <w:t xml:space="preserve">: framework para generar single page apps </w:t>
       </w:r>
     </w:p>
     <w:p>
@@ -1384,30 +1316,8 @@
         <w:rPr>
           <w:rFonts w:ascii="Courier New" w:hAnsi="Courier New" w:cs="Courier New"/>
         </w:rPr>
-        <w:t xml:space="preserve"> i -g @</w:t>
-      </w:r>
-      <w:proofErr w:type="spellStart"/>
-      <w:r>
-        <w:rPr>
-          <w:rFonts w:ascii="Courier New" w:hAnsi="Courier New" w:cs="Courier New"/>
-        </w:rPr>
-        <w:t>vue</w:t>
-      </w:r>
-      <w:proofErr w:type="spellEnd"/>
-      <w:r>
-        <w:rPr>
-          <w:rFonts w:ascii="Courier New" w:hAnsi="Courier New" w:cs="Courier New"/>
-        </w:rPr>
-        <w:t>/</w:t>
-      </w:r>
-      <w:proofErr w:type="spellStart"/>
-      <w:r>
-        <w:rPr>
-          <w:rFonts w:ascii="Courier New" w:hAnsi="Courier New" w:cs="Courier New"/>
-        </w:rPr>
-        <w:t>cli</w:t>
-      </w:r>
-      <w:proofErr w:type="spellEnd"/>
+        <w:t xml:space="preserve"> i -g @vue/cli</w:t>
+      </w:r>
     </w:p>
     <w:p>
       <w:pPr>
@@ -1526,27 +1436,655 @@
           <w:rFonts w:ascii="Courier New" w:hAnsi="Courier New" w:cs="Courier New"/>
         </w:rPr>
       </w:pPr>
-    </w:p>
-    <w:p>
-      <w:pPr>
-        <w:rPr>
-          <w:rFonts w:ascii="Courier New" w:hAnsi="Courier New" w:cs="Courier New"/>
-        </w:rPr>
-      </w:pPr>
-    </w:p>
-    <w:p>
-      <w:pPr>
-        <w:rPr>
-          <w:rFonts w:ascii="Courier New" w:hAnsi="Courier New" w:cs="Courier New"/>
-        </w:rPr>
-      </w:pPr>
-    </w:p>
-    <w:p>
-      <w:pPr>
-        <w:rPr>
-          <w:rFonts w:ascii="Courier New" w:hAnsi="Courier New" w:cs="Courier New"/>
-        </w:rPr>
-      </w:pPr>
+      <w:proofErr w:type="spellStart"/>
+      <w:r>
+        <w:rPr>
+          <w:rFonts w:ascii="Courier New" w:hAnsi="Courier New" w:cs="Courier New"/>
+          <w:b/>
+          <w:bCs/>
+        </w:rPr>
+        <w:lastRenderedPageBreak/>
+        <w:t>AutoM</w:t>
+      </w:r>
+      <w:r>
+        <w:rPr>
+          <w:rFonts w:ascii="Courier New" w:hAnsi="Courier New" w:cs="Courier New"/>
+          <w:b/>
+          <w:bCs/>
+        </w:rPr>
+        <w:t>L</w:t>
+      </w:r>
+      <w:proofErr w:type="spellEnd"/>
+      <w:r>
+        <w:rPr>
+          <w:rFonts w:ascii="Courier New" w:hAnsi="Courier New" w:cs="Courier New"/>
+          <w:b/>
+          <w:bCs/>
+        </w:rPr>
+        <w:t>:</w:t>
+      </w:r>
+      <w:r>
+        <w:rPr>
+          <w:rFonts w:ascii="Courier New" w:hAnsi="Courier New" w:cs="Courier New"/>
+          <w:b/>
+          <w:bCs/>
+        </w:rPr>
+        <w:t xml:space="preserve"> </w:t>
+      </w:r>
+      <w:r>
+        <w:rPr>
+          <w:rFonts w:ascii="Courier New" w:hAnsi="Courier New" w:cs="Courier New"/>
+        </w:rPr>
+        <w:t xml:space="preserve">te permite entrenar modelos previamente generados, pero con tus datos. Esto te dará la facilidad de poder usar modelos de Machine </w:t>
+      </w:r>
+      <w:proofErr w:type="spellStart"/>
+      <w:r>
+        <w:rPr>
+          <w:rFonts w:ascii="Courier New" w:hAnsi="Courier New" w:cs="Courier New"/>
+        </w:rPr>
+        <w:t>Learning</w:t>
+      </w:r>
+      <w:proofErr w:type="spellEnd"/>
+      <w:r>
+        <w:rPr>
+          <w:rFonts w:ascii="Courier New" w:hAnsi="Courier New" w:cs="Courier New"/>
+        </w:rPr>
+        <w:t xml:space="preserve"> sin necesidad de escribirlos desde cero.</w:t>
+      </w:r>
+    </w:p>
+    <w:p>
+      <w:pPr>
+        <w:rPr>
+          <w:rFonts w:ascii="Courier New" w:hAnsi="Courier New" w:cs="Courier New"/>
+        </w:rPr>
+      </w:pPr>
+    </w:p>
+    <w:p>
+      <w:pPr>
+        <w:rPr>
+          <w:rFonts w:ascii="Courier New" w:hAnsi="Courier New" w:cs="Courier New"/>
+        </w:rPr>
+      </w:pPr>
+      <w:r>
+        <w:rPr>
+          <w:rFonts w:ascii="Courier New" w:hAnsi="Courier New" w:cs="Courier New"/>
+        </w:rPr>
+        <w:t>Consigue datos</w:t>
+      </w:r>
+    </w:p>
+    <w:p>
+      <w:pPr>
+        <w:rPr>
+          <w:rFonts w:ascii="Courier New" w:hAnsi="Courier New" w:cs="Courier New"/>
+        </w:rPr>
+      </w:pPr>
+      <w:r>
+        <w:rPr>
+          <w:rFonts w:ascii="Courier New" w:hAnsi="Courier New" w:cs="Courier New"/>
+        </w:rPr>
+        <w:t>Define tus etiquetas</w:t>
+      </w:r>
+    </w:p>
+    <w:p>
+      <w:pPr>
+        <w:rPr>
+          <w:rFonts w:ascii="Courier New" w:hAnsi="Courier New" w:cs="Courier New"/>
+        </w:rPr>
+      </w:pPr>
+      <w:r>
+        <w:rPr>
+          <w:rFonts w:ascii="Courier New" w:hAnsi="Courier New" w:cs="Courier New"/>
+        </w:rPr>
+        <w:t>Asigna etiquetas</w:t>
+      </w:r>
+    </w:p>
+    <w:p>
+      <w:pPr>
+        <w:rPr>
+          <w:rFonts w:ascii="Courier New" w:hAnsi="Courier New" w:cs="Courier New"/>
+        </w:rPr>
+      </w:pPr>
+      <w:r>
+        <w:rPr>
+          <w:rFonts w:ascii="Courier New" w:hAnsi="Courier New" w:cs="Courier New"/>
+        </w:rPr>
+        <w:t>Entrena y evalúa tu modelo</w:t>
+      </w:r>
+    </w:p>
+    <w:p>
+      <w:pPr>
+        <w:rPr>
+          <w:rFonts w:ascii="Courier New" w:hAnsi="Courier New" w:cs="Courier New"/>
+        </w:rPr>
+      </w:pPr>
+      <w:r>
+        <w:rPr>
+          <w:rFonts w:ascii="Courier New" w:hAnsi="Courier New" w:cs="Courier New"/>
+        </w:rPr>
+        <w:t xml:space="preserve">Analiza tus datos e identifica donde se </w:t>
+      </w:r>
+      <w:proofErr w:type="spellStart"/>
+      <w:r>
+        <w:rPr>
+          <w:rFonts w:ascii="Courier New" w:hAnsi="Courier New" w:cs="Courier New"/>
+        </w:rPr>
+        <w:t>esta</w:t>
+      </w:r>
+      <w:proofErr w:type="spellEnd"/>
+      <w:r>
+        <w:rPr>
+          <w:rFonts w:ascii="Courier New" w:hAnsi="Courier New" w:cs="Courier New"/>
+        </w:rPr>
+        <w:t xml:space="preserve"> equivocando</w:t>
+      </w:r>
+    </w:p>
+    <w:p>
+      <w:pPr>
+        <w:rPr>
+          <w:rFonts w:ascii="Courier New" w:hAnsi="Courier New" w:cs="Courier New"/>
+        </w:rPr>
+      </w:pPr>
+      <w:r>
+        <w:rPr>
+          <w:rFonts w:ascii="Courier New" w:hAnsi="Courier New" w:cs="Courier New"/>
+        </w:rPr>
+        <w:t>Modifica tus etiquetas.</w:t>
+      </w:r>
+    </w:p>
+    <w:p>
+      <w:pPr>
+        <w:rPr>
+          <w:rFonts w:ascii="Courier New" w:hAnsi="Courier New" w:cs="Courier New"/>
+        </w:rPr>
+      </w:pPr>
+    </w:p>
+    <w:p>
+      <w:pPr>
+        <w:rPr>
+          <w:rFonts w:ascii="Courier New" w:hAnsi="Courier New" w:cs="Courier New"/>
+        </w:rPr>
+      </w:pPr>
+      <w:r>
+        <w:rPr>
+          <w:rFonts w:ascii="Courier New" w:hAnsi="Courier New" w:cs="Courier New"/>
+        </w:rPr>
+        <w:t xml:space="preserve">Los números asignados a cada etiqueta representan que tan seguro está el modelo de que una etiqueta sea la correcta </w:t>
+      </w:r>
+    </w:p>
+    <w:p>
+      <w:pPr>
+        <w:rPr>
+          <w:rFonts w:ascii="Courier New" w:hAnsi="Courier New" w:cs="Courier New"/>
+        </w:rPr>
+      </w:pPr>
+    </w:p>
+    <w:p>
+      <w:pPr>
+        <w:rPr>
+          <w:rFonts w:ascii="Courier New" w:hAnsi="Courier New" w:cs="Courier New"/>
+        </w:rPr>
+      </w:pPr>
+      <w:r>
+        <w:rPr>
+          <w:rFonts w:ascii="Courier New" w:hAnsi="Courier New" w:cs="Courier New"/>
+          <w:u w:val="single"/>
+        </w:rPr>
+        <w:t>Puntuación límite</w:t>
+      </w:r>
+      <w:r>
+        <w:rPr>
+          <w:rFonts w:ascii="Courier New" w:hAnsi="Courier New" w:cs="Courier New"/>
+        </w:rPr>
+        <w:t xml:space="preserve">: indica el nivel de confianza que debe tener el modelo para asignar una categoría. </w:t>
+      </w:r>
+    </w:p>
+    <w:p>
+      <w:pPr>
+        <w:rPr>
+          <w:rFonts w:ascii="Courier New" w:hAnsi="Courier New" w:cs="Courier New"/>
+        </w:rPr>
+      </w:pPr>
+      <w:r>
+        <w:rPr>
+          <w:rFonts w:ascii="Courier New" w:hAnsi="Courier New" w:cs="Courier New"/>
+          <w:u w:val="single"/>
+        </w:rPr>
+        <w:t>Precisión:</w:t>
+      </w:r>
+      <w:r>
+        <w:rPr>
+          <w:rFonts w:ascii="Courier New" w:hAnsi="Courier New" w:cs="Courier New"/>
+        </w:rPr>
+        <w:t xml:space="preserve"> es el número de ejemplos de prueba que recibió una etiqueta </w:t>
+      </w:r>
+      <w:r>
+        <w:rPr>
+          <w:rFonts w:ascii="Courier New" w:hAnsi="Courier New" w:cs="Courier New"/>
+        </w:rPr>
+        <w:t>y si debió haberlas recibido</w:t>
+      </w:r>
+    </w:p>
+    <w:p>
+      <w:pPr>
+        <w:rPr>
+          <w:rFonts w:ascii="Courier New" w:hAnsi="Courier New" w:cs="Courier New"/>
+        </w:rPr>
+      </w:pPr>
+      <w:r>
+        <w:rPr>
+          <w:rFonts w:ascii="Courier New" w:hAnsi="Courier New" w:cs="Courier New"/>
+          <w:u w:val="single"/>
+        </w:rPr>
+        <w:t>Retiro(</w:t>
+      </w:r>
+      <w:proofErr w:type="spellStart"/>
+      <w:r>
+        <w:rPr>
+          <w:rFonts w:ascii="Courier New" w:hAnsi="Courier New" w:cs="Courier New"/>
+          <w:u w:val="single"/>
+        </w:rPr>
+        <w:t>recall</w:t>
+      </w:r>
+      <w:proofErr w:type="spellEnd"/>
+      <w:r>
+        <w:rPr>
+          <w:rFonts w:ascii="Courier New" w:hAnsi="Courier New" w:cs="Courier New"/>
+          <w:u w:val="single"/>
+        </w:rPr>
+        <w:t>):</w:t>
+      </w:r>
+      <w:r>
+        <w:rPr>
+          <w:rFonts w:ascii="Courier New" w:hAnsi="Courier New" w:cs="Courier New"/>
+        </w:rPr>
+        <w:t xml:space="preserve"> de todos los ejemplos a los que se le debería de asignar una etiqueta, cuantos en realidad la recibieron. </w:t>
+      </w:r>
+    </w:p>
+    <w:p>
+      <w:pPr>
+        <w:rPr>
+          <w:rFonts w:ascii="Courier New" w:hAnsi="Courier New" w:cs="Courier New"/>
+          <w:b/>
+          <w:bCs/>
+          <w:lang w:val="en-US"/>
+        </w:rPr>
+      </w:pPr>
+      <w:r>
+        <w:rPr>
+          <w:rFonts w:ascii="Courier New" w:hAnsi="Courier New" w:cs="Courier New"/>
+          <w:b/>
+          <w:bCs/>
+          <w:lang w:val="en-US"/>
+        </w:rPr>
+        <w:t>¿</w:t>
+      </w:r>
+      <w:proofErr w:type="spellStart"/>
+      <w:r>
+        <w:rPr>
+          <w:rFonts w:ascii="Courier New" w:hAnsi="Courier New" w:cs="Courier New"/>
+          <w:b/>
+          <w:bCs/>
+          <w:lang w:val="en-US"/>
+        </w:rPr>
+        <w:t>Qué</w:t>
+      </w:r>
+      <w:proofErr w:type="spellEnd"/>
+      <w:r>
+        <w:rPr>
+          <w:rFonts w:ascii="Courier New" w:hAnsi="Courier New" w:cs="Courier New"/>
+          <w:b/>
+          <w:bCs/>
+          <w:lang w:val="en-US"/>
+        </w:rPr>
+        <w:t xml:space="preserve"> es </w:t>
+      </w:r>
+      <w:proofErr w:type="spellStart"/>
+      <w:r>
+        <w:rPr>
+          <w:rFonts w:ascii="Courier New" w:hAnsi="Courier New" w:cs="Courier New"/>
+          <w:b/>
+          <w:bCs/>
+          <w:lang w:val="en-US"/>
+        </w:rPr>
+        <w:t>BigQuery</w:t>
+      </w:r>
+      <w:proofErr w:type="spellEnd"/>
+      <w:r>
+        <w:rPr>
+          <w:rFonts w:ascii="Courier New" w:hAnsi="Courier New" w:cs="Courier New"/>
+          <w:b/>
+          <w:bCs/>
+          <w:lang w:val="en-US"/>
+        </w:rPr>
+        <w:t xml:space="preserve"> Machine Learning?</w:t>
+      </w:r>
+    </w:p>
+    <w:p>
+      <w:pPr>
+        <w:rPr>
+          <w:rFonts w:ascii="Courier New" w:hAnsi="Courier New" w:cs="Courier New"/>
+        </w:rPr>
+      </w:pPr>
+      <w:proofErr w:type="spellStart"/>
+      <w:r>
+        <w:rPr>
+          <w:rFonts w:ascii="Courier New" w:hAnsi="Courier New" w:cs="Courier New"/>
+        </w:rPr>
+        <w:t>BigQuery</w:t>
+      </w:r>
+      <w:proofErr w:type="spellEnd"/>
+      <w:r>
+        <w:rPr>
+          <w:rFonts w:ascii="Courier New" w:hAnsi="Courier New" w:cs="Courier New"/>
+        </w:rPr>
+        <w:t xml:space="preserve"> es una herramienta para análisis de datos masivos y </w:t>
+      </w:r>
+      <w:proofErr w:type="spellStart"/>
+      <w:r>
+        <w:rPr>
+          <w:rFonts w:ascii="Courier New" w:hAnsi="Courier New" w:cs="Courier New"/>
+        </w:rPr>
+        <w:t>BigQueryML</w:t>
+      </w:r>
+      <w:proofErr w:type="spellEnd"/>
+      <w:r>
+        <w:rPr>
+          <w:rFonts w:ascii="Courier New" w:hAnsi="Courier New" w:cs="Courier New"/>
+        </w:rPr>
+        <w:t xml:space="preserve"> es una nueva tecnología de Machine </w:t>
+      </w:r>
+      <w:proofErr w:type="spellStart"/>
+      <w:r>
+        <w:rPr>
+          <w:rFonts w:ascii="Courier New" w:hAnsi="Courier New" w:cs="Courier New"/>
+        </w:rPr>
+        <w:t>Learning</w:t>
+      </w:r>
+      <w:proofErr w:type="spellEnd"/>
+      <w:r>
+        <w:rPr>
+          <w:rFonts w:ascii="Courier New" w:hAnsi="Courier New" w:cs="Courier New"/>
+        </w:rPr>
+        <w:t xml:space="preserve"> que corre en </w:t>
+      </w:r>
+      <w:proofErr w:type="spellStart"/>
+      <w:r>
+        <w:rPr>
+          <w:rFonts w:ascii="Courier New" w:hAnsi="Courier New" w:cs="Courier New"/>
+        </w:rPr>
+        <w:t>BigQuery</w:t>
+      </w:r>
+      <w:proofErr w:type="spellEnd"/>
+      <w:r>
+        <w:rPr>
+          <w:rFonts w:ascii="Courier New" w:hAnsi="Courier New" w:cs="Courier New"/>
+        </w:rPr>
+        <w:t xml:space="preserve"> utilizando sentencias SQL para la creación, entrenamiento y predicción.</w:t>
+      </w:r>
+    </w:p>
+    <w:p>
+      <w:pPr>
+        <w:rPr>
+          <w:rFonts w:ascii="Courier New" w:hAnsi="Courier New" w:cs="Courier New"/>
+        </w:rPr>
+      </w:pPr>
+    </w:p>
+    <w:p>
+      <w:pPr>
+        <w:rPr>
+          <w:rFonts w:ascii="Courier New" w:hAnsi="Courier New" w:cs="Courier New"/>
+          <w:u w:val="single"/>
+        </w:rPr>
+      </w:pPr>
+      <w:proofErr w:type="spellStart"/>
+      <w:r>
+        <w:rPr>
+          <w:rFonts w:ascii="Courier New" w:hAnsi="Courier New" w:cs="Courier New"/>
+          <w:u w:val="single"/>
+        </w:rPr>
+        <w:t>BigQueryML</w:t>
+      </w:r>
+      <w:proofErr w:type="spellEnd"/>
+      <w:r>
+        <w:rPr>
+          <w:rFonts w:ascii="Courier New" w:hAnsi="Courier New" w:cs="Courier New"/>
+          <w:u w:val="single"/>
+        </w:rPr>
+        <w:t xml:space="preserve"> tiene dos tipos de modelos</w:t>
+      </w:r>
+    </w:p>
+    <w:p>
+      <w:pPr>
+        <w:rPr>
+          <w:rFonts w:ascii="Courier New" w:hAnsi="Courier New" w:cs="Courier New"/>
+        </w:rPr>
+      </w:pPr>
+    </w:p>
+    <w:p>
+      <w:pPr>
+        <w:rPr>
+          <w:rFonts w:ascii="Courier New" w:hAnsi="Courier New" w:cs="Courier New"/>
+        </w:rPr>
+      </w:pPr>
+      <w:r>
+        <w:rPr>
+          <w:rFonts w:ascii="Courier New" w:hAnsi="Courier New" w:cs="Courier New"/>
+        </w:rPr>
+        <w:t>Regresión Lineal: Este lo utilizas cuando quieres obtener un dato en específico.</w:t>
+      </w:r>
+    </w:p>
+    <w:p>
+      <w:pPr>
+        <w:rPr>
+          <w:rFonts w:ascii="Courier New" w:hAnsi="Courier New" w:cs="Courier New"/>
+        </w:rPr>
+      </w:pPr>
+      <w:r>
+        <w:rPr>
+          <w:rFonts w:ascii="Courier New" w:hAnsi="Courier New" w:cs="Courier New"/>
+        </w:rPr>
+        <w:t>Regresión logística binaria/multiclase : Este lo utilizas cuando tienes que elegir entre una clase o una categoría.</w:t>
+      </w:r>
+    </w:p>
+    <w:p>
+      <w:pPr>
+        <w:rPr>
+          <w:rFonts w:ascii="Courier New" w:hAnsi="Courier New" w:cs="Courier New"/>
+        </w:rPr>
+      </w:pPr>
+    </w:p>
+    <w:p>
+      <w:pPr>
+        <w:rPr>
+          <w:rFonts w:ascii="Courier New" w:hAnsi="Courier New" w:cs="Courier New"/>
+        </w:rPr>
+      </w:pPr>
+    </w:p>
+    <w:p>
+      <w:pPr>
+        <w:rPr>
+          <w:rFonts w:ascii="Courier New" w:hAnsi="Courier New" w:cs="Courier New"/>
+        </w:rPr>
+      </w:pPr>
+    </w:p>
+    <w:p>
+      <w:pPr>
+        <w:rPr>
+          <w:rFonts w:ascii="Courier New" w:hAnsi="Courier New" w:cs="Courier New"/>
+          <w:b/>
+          <w:bCs/>
+        </w:rPr>
+      </w:pPr>
+      <w:r>
+        <w:rPr>
+          <w:rFonts w:ascii="Courier New" w:hAnsi="Courier New" w:cs="Courier New"/>
+          <w:b/>
+          <w:bCs/>
+        </w:rPr>
+        <w:t>Conclusiones y cierre</w:t>
+      </w:r>
+    </w:p>
+    <w:p>
+      <w:pPr>
+        <w:rPr>
+          <w:rFonts w:ascii="Courier New" w:hAnsi="Courier New" w:cs="Courier New"/>
+        </w:rPr>
+      </w:pPr>
+      <w:r>
+        <w:rPr>
+          <w:rFonts w:ascii="Courier New" w:hAnsi="Courier New" w:cs="Courier New"/>
+        </w:rPr>
+        <w:t xml:space="preserve">Si quieres utilizar Machine </w:t>
+      </w:r>
+      <w:proofErr w:type="spellStart"/>
+      <w:r>
+        <w:rPr>
+          <w:rFonts w:ascii="Courier New" w:hAnsi="Courier New" w:cs="Courier New"/>
+        </w:rPr>
+        <w:t>Learning</w:t>
+      </w:r>
+      <w:proofErr w:type="spellEnd"/>
+      <w:r>
+        <w:rPr>
+          <w:rFonts w:ascii="Courier New" w:hAnsi="Courier New" w:cs="Courier New"/>
+        </w:rPr>
+        <w:t xml:space="preserve"> para tareas comunes como NLP o traducción utiliza </w:t>
+      </w:r>
+      <w:r>
+        <w:rPr>
+          <w:rFonts w:ascii="Courier New" w:hAnsi="Courier New" w:cs="Courier New"/>
+          <w:b/>
+          <w:bCs/>
+        </w:rPr>
+        <w:t xml:space="preserve">las API de Machine </w:t>
+      </w:r>
+      <w:proofErr w:type="spellStart"/>
+      <w:r>
+        <w:rPr>
+          <w:rFonts w:ascii="Courier New" w:hAnsi="Courier New" w:cs="Courier New"/>
+          <w:b/>
+          <w:bCs/>
+        </w:rPr>
+        <w:t>Learning</w:t>
+      </w:r>
+      <w:proofErr w:type="spellEnd"/>
+      <w:r>
+        <w:rPr>
+          <w:rFonts w:ascii="Courier New" w:hAnsi="Courier New" w:cs="Courier New"/>
+          <w:b/>
+          <w:bCs/>
+        </w:rPr>
+        <w:t>.</w:t>
+      </w:r>
+    </w:p>
+    <w:p>
+      <w:pPr>
+        <w:rPr>
+          <w:rFonts w:ascii="Courier New" w:hAnsi="Courier New" w:cs="Courier New"/>
+        </w:rPr>
+      </w:pPr>
+      <w:r>
+        <w:rPr>
+          <w:rFonts w:ascii="Courier New" w:hAnsi="Courier New" w:cs="Courier New"/>
+        </w:rPr>
+        <w:t xml:space="preserve">Si quieres utilizar modelos generados con anterioridad con tu datos utiliza </w:t>
+      </w:r>
+      <w:r>
+        <w:rPr>
+          <w:rFonts w:ascii="Courier New" w:hAnsi="Courier New" w:cs="Courier New"/>
+          <w:b/>
+          <w:bCs/>
+        </w:rPr>
+        <w:t>Cloud Auto ML.</w:t>
+      </w:r>
+    </w:p>
+    <w:p>
+      <w:pPr>
+        <w:rPr>
+          <w:rFonts w:ascii="Courier New" w:hAnsi="Courier New" w:cs="Courier New"/>
+        </w:rPr>
+      </w:pPr>
+      <w:r>
+        <w:rPr>
+          <w:rFonts w:ascii="Courier New" w:hAnsi="Courier New" w:cs="Courier New"/>
+        </w:rPr>
+        <w:t xml:space="preserve">Si quieres utilizar una herramienta de análisis masivo de datos cómo </w:t>
+      </w:r>
+      <w:proofErr w:type="spellStart"/>
+      <w:r>
+        <w:rPr>
+          <w:rFonts w:ascii="Courier New" w:hAnsi="Courier New" w:cs="Courier New"/>
+          <w:b/>
+          <w:bCs/>
+        </w:rPr>
+        <w:t>BigQuery</w:t>
+      </w:r>
+      <w:proofErr w:type="spellEnd"/>
+      <w:r>
+        <w:rPr>
+          <w:rFonts w:ascii="Courier New" w:hAnsi="Courier New" w:cs="Courier New"/>
+        </w:rPr>
+        <w:t xml:space="preserve"> para generar modelos de regresión con sentencia SQL utiliza </w:t>
+      </w:r>
+      <w:proofErr w:type="spellStart"/>
+      <w:r>
+        <w:rPr>
+          <w:rFonts w:ascii="Courier New" w:hAnsi="Courier New" w:cs="Courier New"/>
+          <w:b/>
+          <w:bCs/>
+        </w:rPr>
+        <w:t>BigQuery</w:t>
+      </w:r>
+      <w:proofErr w:type="spellEnd"/>
+      <w:r>
+        <w:rPr>
+          <w:rFonts w:ascii="Courier New" w:hAnsi="Courier New" w:cs="Courier New"/>
+          <w:b/>
+          <w:bCs/>
+        </w:rPr>
+        <w:t xml:space="preserve"> ML.</w:t>
+      </w:r>
+    </w:p>
+    <w:p>
+      <w:pPr>
+        <w:rPr>
+          <w:rFonts w:ascii="Courier New" w:hAnsi="Courier New" w:cs="Courier New"/>
+          <w:b/>
+          <w:bCs/>
+        </w:rPr>
+      </w:pPr>
+      <w:r>
+        <w:rPr>
+          <w:rFonts w:ascii="Courier New" w:hAnsi="Courier New" w:cs="Courier New"/>
+        </w:rPr>
+        <w:t xml:space="preserve">Si necesitas algo a la medida utiliza </w:t>
+      </w:r>
+      <w:r>
+        <w:rPr>
+          <w:rFonts w:ascii="Courier New" w:hAnsi="Courier New" w:cs="Courier New"/>
+          <w:b/>
+          <w:bCs/>
+        </w:rPr>
+        <w:t xml:space="preserve">Cloud ML </w:t>
+      </w:r>
+      <w:proofErr w:type="spellStart"/>
+      <w:r>
+        <w:rPr>
+          <w:rFonts w:ascii="Courier New" w:hAnsi="Courier New" w:cs="Courier New"/>
+          <w:b/>
+          <w:bCs/>
+        </w:rPr>
+        <w:t>Engine</w:t>
+      </w:r>
+      <w:proofErr w:type="spellEnd"/>
+      <w:r>
+        <w:rPr>
+          <w:rFonts w:ascii="Courier New" w:hAnsi="Courier New" w:cs="Courier New"/>
+          <w:b/>
+          <w:bCs/>
+        </w:rPr>
+        <w:t>.</w:t>
+      </w:r>
     </w:p>
     <w:p>
       <w:pPr>
@@ -2488,13 +3026,13 @@
     <w:name w:val="Normal"/>
     <w:qFormat/>
   </w:style>
-  <w:style w:type="character" w:default="1" w:styleId="Fuentedeprrafopredeter">
+  <w:style w:type="character" w:default="1" w:styleId="DefaultParagraphFont">
     <w:name w:val="Default Paragraph Font"/>
     <w:uiPriority w:val="1"/>
     <w:semiHidden/>
     <w:unhideWhenUsed/>
   </w:style>
-  <w:style w:type="table" w:default="1" w:styleId="Tablanormal">
+  <w:style w:type="table" w:default="1" w:styleId="TableNormal">
     <w:name w:val="Normal Table"/>
     <w:uiPriority w:val="99"/>
     <w:semiHidden/>
@@ -2509,13 +3047,13 @@
       </w:tblCellMar>
     </w:tblPr>
   </w:style>
-  <w:style w:type="numbering" w:default="1" w:styleId="Sinlista">
+  <w:style w:type="numbering" w:default="1" w:styleId="NoList">
     <w:name w:val="No List"/>
     <w:uiPriority w:val="99"/>
     <w:semiHidden/>
     <w:unhideWhenUsed/>
   </w:style>
-  <w:style w:type="paragraph" w:styleId="Prrafodelista">
+  <w:style w:type="paragraph" w:styleId="ListParagraph">
     <w:name w:val="List Paragraph"/>
     <w:basedOn w:val="Normal"/>
     <w:uiPriority w:val="34"/>
@@ -2543,9 +3081,9 @@
       <w:lang w:eastAsia="es-CO"/>
     </w:rPr>
   </w:style>
-  <w:style w:type="character" w:styleId="Textoennegrita">
+  <w:style w:type="character" w:styleId="Strong">
     <w:name w:val="Strong"/>
-    <w:basedOn w:val="Fuentedeprrafopredeter"/>
+    <w:basedOn w:val="DefaultParagraphFont"/>
     <w:uiPriority w:val="22"/>
     <w:qFormat/>
     <w:rsid w:val="009B36DA"/>

</xml_diff>